<commit_message>
Introducción de la memoria
</commit_message>
<xml_diff>
--- a/Memoria_TFG_Martín_González.docx
+++ b/Memoria_TFG_Martín_González.docx
@@ -910,21 +910,465 @@
         <w:ind w:firstLine="0"/>
         <w:jc w:val="left"/>
         <w:rPr>
-          <w:color w:val="156082" w:themeColor="accent1"/>
-        </w:rPr>
-      </w:pPr>
-      <w:r>
-        <w:rPr>
-          <w:rFonts w:eastAsia="Calibri" w:cs="Times New Roman"/>
-        </w:rPr>
-        <w:t>En el sector de la música hay mucho contenido antiguo que necesita ser conservado para no perder su acceso y uso. Este contenido puede variar, desde partituras hasta libros o instrumentos. En el caso de las partituras, muchas personas se dedican al estudio y conservación de este material, y muchas veces ello conlleva un proceso tedioso de transcripción de partituras a mano. Por</w:t>
-      </w:r>
-      <w:r>
-        <w:rPr>
-          <w:color w:val="156082" w:themeColor="accent1"/>
-        </w:rPr>
-        <w:br w:type="page"/>
-      </w:r>
+          <w:rFonts w:eastAsia="Calibri" w:cs="Times New Roman"/>
+        </w:rPr>
+      </w:pPr>
+      <w:r>
+        <w:rPr>
+          <w:rFonts w:eastAsia="Calibri" w:cs="Times New Roman"/>
+        </w:rPr>
+        <w:t xml:space="preserve">En el sector de la música, la preservación y el acceso al contenido antiguo es una necesidad para garantizar que futuras generaciones puedan </w:t>
+      </w:r>
+      <w:r>
+        <w:rPr>
+          <w:rFonts w:eastAsia="Calibri" w:cs="Times New Roman"/>
+        </w:rPr>
+        <w:t>trabajar</w:t>
+      </w:r>
+      <w:r>
+        <w:rPr>
+          <w:rFonts w:eastAsia="Calibri" w:cs="Times New Roman"/>
+        </w:rPr>
+        <w:t xml:space="preserve"> y estudiar estas obras</w:t>
+      </w:r>
+      <w:r>
+        <w:rPr>
+          <w:rFonts w:eastAsia="Calibri" w:cs="Times New Roman"/>
+        </w:rPr>
+        <w:t xml:space="preserve">. Este contenido puede variar, desde partituras </w:t>
+      </w:r>
+      <w:r>
+        <w:rPr>
+          <w:rFonts w:eastAsia="Calibri" w:cs="Times New Roman"/>
+        </w:rPr>
+        <w:t>y</w:t>
+      </w:r>
+      <w:r>
+        <w:rPr>
+          <w:rFonts w:eastAsia="Calibri" w:cs="Times New Roman"/>
+        </w:rPr>
+        <w:t xml:space="preserve"> libros </w:t>
+      </w:r>
+      <w:r>
+        <w:rPr>
+          <w:rFonts w:eastAsia="Calibri" w:cs="Times New Roman"/>
+        </w:rPr>
+        <w:t>hasta</w:t>
+      </w:r>
+      <w:r>
+        <w:rPr>
+          <w:rFonts w:eastAsia="Calibri" w:cs="Times New Roman"/>
+        </w:rPr>
+        <w:t xml:space="preserve"> instrumentos</w:t>
+      </w:r>
+      <w:r>
+        <w:rPr>
+          <w:rFonts w:eastAsia="Calibri" w:cs="Times New Roman"/>
+        </w:rPr>
+        <w:t xml:space="preserve"> y grabaciones</w:t>
+      </w:r>
+      <w:r>
+        <w:rPr>
+          <w:rFonts w:eastAsia="Calibri" w:cs="Times New Roman"/>
+        </w:rPr>
+        <w:t xml:space="preserve">. </w:t>
+      </w:r>
+      <w:r>
+        <w:rPr>
+          <w:rFonts w:eastAsia="Calibri" w:cs="Times New Roman"/>
+        </w:rPr>
+        <w:t>Por ello la digitalización es esencial para evitar su deterioro y facilitar su acceso con plataformas digitales.</w:t>
+      </w:r>
+    </w:p>
+    <w:p>
+      <w:pPr>
+        <w:spacing w:line="278" w:lineRule="auto"/>
+        <w:ind w:firstLine="0"/>
+        <w:jc w:val="left"/>
+        <w:rPr>
+          <w:rFonts w:eastAsia="Calibri" w:cs="Times New Roman"/>
+        </w:rPr>
+      </w:pPr>
+      <w:r>
+        <w:rPr>
+          <w:rFonts w:eastAsia="Calibri" w:cs="Times New Roman"/>
+        </w:rPr>
+        <w:t>En el caso de las partituras, muchas personas</w:t>
+      </w:r>
+      <w:r>
+        <w:rPr>
+          <w:rFonts w:eastAsia="Calibri" w:cs="Times New Roman"/>
+        </w:rPr>
+        <w:t xml:space="preserve">, como musicólogos, músicos y educadores, </w:t>
+      </w:r>
+      <w:r>
+        <w:rPr>
+          <w:rFonts w:eastAsia="Calibri" w:cs="Times New Roman"/>
+        </w:rPr>
+        <w:t>se dedican al estudio y conservación de este material</w:t>
+      </w:r>
+      <w:r>
+        <w:rPr>
+          <w:rFonts w:eastAsia="Calibri" w:cs="Times New Roman"/>
+        </w:rPr>
+        <w:t xml:space="preserve">. La transcripción de las partituras siempre se ha realizado manualmente, provocando que, muchas veces, se produzcan errores humanos y que el proceso sea lento e ineficiente, sobre todo con transcripciones de grandes colecciones o con partituras notoriamente complejas. </w:t>
+      </w:r>
+    </w:p>
+    <w:p>
+      <w:pPr>
+        <w:spacing w:line="278" w:lineRule="auto"/>
+        <w:ind w:firstLine="0"/>
+        <w:jc w:val="left"/>
+        <w:rPr>
+          <w:rFonts w:eastAsia="Calibri" w:cs="Times New Roman"/>
+        </w:rPr>
+      </w:pPr>
+      <w:r>
+        <w:rPr>
+          <w:rFonts w:eastAsia="Calibri" w:cs="Times New Roman"/>
+        </w:rPr>
+        <w:t>Con el gran avance de la tecnología</w:t>
+      </w:r>
+      <w:r>
+        <w:rPr>
+          <w:rFonts w:eastAsia="Calibri" w:cs="Times New Roman"/>
+        </w:rPr>
+        <w:t xml:space="preserve">, </w:t>
+      </w:r>
+      <w:r>
+        <w:rPr>
+          <w:rFonts w:eastAsia="Calibri" w:cs="Times New Roman"/>
+        </w:rPr>
+        <w:t>se han desarrollado varias</w:t>
+      </w:r>
+      <w:r>
+        <w:rPr>
+          <w:rFonts w:eastAsia="Calibri" w:cs="Times New Roman"/>
+        </w:rPr>
+        <w:t xml:space="preserve"> herramientas </w:t>
+      </w:r>
+      <w:r>
+        <w:rPr>
+          <w:rFonts w:eastAsia="Calibri" w:cs="Times New Roman"/>
+        </w:rPr>
+        <w:t xml:space="preserve">y tecnologías </w:t>
+      </w:r>
+      <w:r>
+        <w:rPr>
+          <w:rFonts w:eastAsia="Calibri" w:cs="Times New Roman"/>
+        </w:rPr>
+        <w:t xml:space="preserve">que </w:t>
+      </w:r>
+      <w:r>
+        <w:rPr>
+          <w:rFonts w:eastAsia="Calibri" w:cs="Times New Roman"/>
+        </w:rPr>
+        <w:t>agilizan</w:t>
+      </w:r>
+      <w:r>
+        <w:rPr>
+          <w:rFonts w:eastAsia="Calibri" w:cs="Times New Roman"/>
+        </w:rPr>
+        <w:t xml:space="preserve"> y optimizan este proceso. Una de </w:t>
+      </w:r>
+      <w:r>
+        <w:rPr>
+          <w:rFonts w:eastAsia="Calibri" w:cs="Times New Roman"/>
+        </w:rPr>
+        <w:t>las</w:t>
+      </w:r>
+      <w:r>
+        <w:rPr>
+          <w:rFonts w:eastAsia="Calibri" w:cs="Times New Roman"/>
+        </w:rPr>
+        <w:t xml:space="preserve"> herramientas </w:t>
+      </w:r>
+      <w:r>
+        <w:rPr>
+          <w:rFonts w:eastAsia="Calibri" w:cs="Times New Roman"/>
+        </w:rPr>
+        <w:t xml:space="preserve">más utilizadas </w:t>
+      </w:r>
+      <w:r>
+        <w:rPr>
+          <w:rFonts w:eastAsia="Calibri" w:cs="Times New Roman"/>
+        </w:rPr>
+        <w:t xml:space="preserve">es </w:t>
+      </w:r>
+      <w:r>
+        <w:rPr>
+          <w:rFonts w:eastAsia="Calibri" w:cs="Times New Roman"/>
+        </w:rPr>
+        <w:t>el</w:t>
+      </w:r>
+      <w:r>
+        <w:rPr>
+          <w:rFonts w:eastAsia="Calibri" w:cs="Times New Roman"/>
+        </w:rPr>
+        <w:t xml:space="preserve"> Reconocimiento Óptico de Música, </w:t>
+      </w:r>
+      <w:r>
+        <w:rPr>
+          <w:rFonts w:eastAsia="Calibri" w:cs="Times New Roman"/>
+        </w:rPr>
+        <w:t>la cual</w:t>
+      </w:r>
+      <w:r>
+        <w:rPr>
+          <w:rFonts w:eastAsia="Calibri" w:cs="Times New Roman"/>
+        </w:rPr>
+        <w:t xml:space="preserve"> </w:t>
+      </w:r>
+      <w:r>
+        <w:rPr>
+          <w:rFonts w:eastAsia="Calibri" w:cs="Times New Roman"/>
+        </w:rPr>
+        <w:t>realiza</w:t>
+      </w:r>
+      <w:r>
+        <w:rPr>
+          <w:rFonts w:eastAsia="Calibri" w:cs="Times New Roman"/>
+        </w:rPr>
+        <w:t xml:space="preserve"> la digitalización de partituras</w:t>
+      </w:r>
+      <w:r>
+        <w:rPr>
+          <w:rFonts w:eastAsia="Calibri" w:cs="Times New Roman"/>
+        </w:rPr>
+        <w:t xml:space="preserve"> de manera automática</w:t>
+      </w:r>
+      <w:r>
+        <w:rPr>
+          <w:rFonts w:eastAsia="Calibri" w:cs="Times New Roman"/>
+        </w:rPr>
+        <w:t xml:space="preserve">. </w:t>
+      </w:r>
+      <w:r>
+        <w:rPr>
+          <w:rFonts w:eastAsia="Calibri" w:cs="Times New Roman"/>
+        </w:rPr>
+        <w:t xml:space="preserve">Una de las herramientas más populares y con mayor efectividad es </w:t>
+      </w:r>
+      <w:proofErr w:type="spellStart"/>
+      <w:r>
+        <w:rPr>
+          <w:rFonts w:eastAsia="Calibri" w:cs="Times New Roman"/>
+        </w:rPr>
+        <w:t>Audiveris</w:t>
+      </w:r>
+      <w:proofErr w:type="spellEnd"/>
+      <w:r>
+        <w:rPr>
+          <w:rFonts w:eastAsia="Calibri" w:cs="Times New Roman"/>
+        </w:rPr>
+        <w:t>.</w:t>
+      </w:r>
+    </w:p>
+    <w:p>
+      <w:pPr>
+        <w:spacing w:line="278" w:lineRule="auto"/>
+        <w:ind w:firstLine="0"/>
+        <w:jc w:val="left"/>
+        <w:rPr>
+          <w:rFonts w:eastAsia="Calibri" w:cs="Times New Roman"/>
+        </w:rPr>
+      </w:pPr>
+      <w:r>
+        <w:rPr>
+          <w:rFonts w:eastAsia="Calibri" w:cs="Times New Roman"/>
+        </w:rPr>
+        <w:t>Este proyecto se enfoca en desarrollar una aplicación web que permita el almacenamiento</w:t>
+      </w:r>
+      <w:r>
+        <w:rPr>
+          <w:rFonts w:eastAsia="Calibri" w:cs="Times New Roman"/>
+        </w:rPr>
+        <w:t>, gestión</w:t>
+      </w:r>
+      <w:r>
+        <w:rPr>
+          <w:rFonts w:eastAsia="Calibri" w:cs="Times New Roman"/>
+        </w:rPr>
+        <w:t xml:space="preserve"> y digitalización de las partituras</w:t>
+      </w:r>
+      <w:r>
+        <w:rPr>
+          <w:rFonts w:eastAsia="Calibri" w:cs="Times New Roman"/>
+        </w:rPr>
+        <w:t xml:space="preserve"> de forma que sea </w:t>
+      </w:r>
+      <w:r>
+        <w:rPr>
+          <w:rFonts w:eastAsia="Calibri" w:cs="Times New Roman"/>
+        </w:rPr>
+        <w:t xml:space="preserve">simple y </w:t>
+      </w:r>
+      <w:r>
+        <w:rPr>
+          <w:rFonts w:eastAsia="Calibri" w:cs="Times New Roman"/>
+        </w:rPr>
+        <w:t>accesible</w:t>
+      </w:r>
+      <w:r>
+        <w:rPr>
+          <w:rFonts w:eastAsia="Calibri" w:cs="Times New Roman"/>
+        </w:rPr>
+        <w:t xml:space="preserve"> de usar</w:t>
+      </w:r>
+      <w:r>
+        <w:rPr>
+          <w:rFonts w:eastAsia="Calibri" w:cs="Times New Roman"/>
+        </w:rPr>
+        <w:t xml:space="preserve"> por el usuario</w:t>
+      </w:r>
+      <w:r>
+        <w:rPr>
+          <w:rFonts w:eastAsia="Calibri" w:cs="Times New Roman"/>
+        </w:rPr>
+        <w:t>.</w:t>
+      </w:r>
+      <w:r>
+        <w:rPr>
+          <w:rFonts w:eastAsia="Calibri" w:cs="Times New Roman"/>
+        </w:rPr>
+        <w:t xml:space="preserve"> </w:t>
+      </w:r>
+      <w:r>
+        <w:rPr>
+          <w:rFonts w:eastAsia="Calibri" w:cs="Times New Roman"/>
+        </w:rPr>
+        <w:t xml:space="preserve">La funcionalidad principal es transcribir estas partituras </w:t>
+      </w:r>
+      <w:r>
+        <w:t xml:space="preserve">desde cualquier formato hacia </w:t>
+      </w:r>
+      <w:proofErr w:type="spellStart"/>
+      <w:r>
+        <w:t>MusicXM</w:t>
+      </w:r>
+      <w:r>
+        <w:t>L</w:t>
+      </w:r>
+      <w:proofErr w:type="spellEnd"/>
+      <w:r>
+        <w:t xml:space="preserve">, </w:t>
+      </w:r>
+      <w:r>
+        <w:rPr>
+          <w:rFonts w:eastAsia="Calibri" w:cs="Times New Roman"/>
+        </w:rPr>
+        <w:t>formato universal para el contenido musical digital. Tras ello se podría editar las notas a</w:t>
+      </w:r>
+      <w:r>
+        <w:rPr>
+          <w:rFonts w:eastAsia="Calibri" w:cs="Times New Roman"/>
+        </w:rPr>
+        <w:t xml:space="preserve"> su</w:t>
+      </w:r>
+      <w:r>
+        <w:rPr>
+          <w:rFonts w:eastAsia="Calibri" w:cs="Times New Roman"/>
+        </w:rPr>
+        <w:t xml:space="preserve"> gusto para luego descargar la nueva versión.</w:t>
+      </w:r>
+    </w:p>
+    <w:p>
+      <w:pPr>
+        <w:spacing w:line="278" w:lineRule="auto"/>
+        <w:ind w:firstLine="0"/>
+        <w:jc w:val="left"/>
+        <w:rPr>
+          <w:rFonts w:eastAsia="Calibri" w:cs="Times New Roman"/>
+        </w:rPr>
+      </w:pPr>
+      <w:r>
+        <w:rPr>
+          <w:rFonts w:eastAsia="Calibri" w:cs="Times New Roman"/>
+        </w:rPr>
+        <w:t>Otra finalidad de la herramienta es</w:t>
+      </w:r>
+      <w:r>
+        <w:rPr>
+          <w:rFonts w:eastAsia="Calibri" w:cs="Times New Roman"/>
+        </w:rPr>
+        <w:t xml:space="preserve"> reduci</w:t>
+      </w:r>
+      <w:r>
+        <w:rPr>
+          <w:rFonts w:eastAsia="Calibri" w:cs="Times New Roman"/>
+        </w:rPr>
+        <w:t>r</w:t>
+      </w:r>
+      <w:r>
+        <w:rPr>
+          <w:rFonts w:eastAsia="Calibri" w:cs="Times New Roman"/>
+        </w:rPr>
+        <w:t xml:space="preserve"> la necesidad de intervención manual y </w:t>
+      </w:r>
+      <w:r>
+        <w:rPr>
+          <w:rFonts w:eastAsia="Calibri" w:cs="Times New Roman"/>
+        </w:rPr>
+        <w:t>generación de</w:t>
+      </w:r>
+      <w:r>
+        <w:rPr>
+          <w:rFonts w:eastAsia="Calibri" w:cs="Times New Roman"/>
+        </w:rPr>
+        <w:t xml:space="preserve"> errores</w:t>
+      </w:r>
+      <w:r>
+        <w:rPr>
+          <w:rFonts w:eastAsia="Calibri" w:cs="Times New Roman"/>
+        </w:rPr>
+        <w:t xml:space="preserve"> en la transcripción y edición</w:t>
+      </w:r>
+      <w:r>
+        <w:rPr>
+          <w:rFonts w:eastAsia="Calibri" w:cs="Times New Roman"/>
+        </w:rPr>
+        <w:t xml:space="preserve">. </w:t>
+      </w:r>
+      <w:r>
+        <w:rPr>
+          <w:rFonts w:eastAsia="Calibri" w:cs="Times New Roman"/>
+        </w:rPr>
+        <w:t>De esta manera</w:t>
+      </w:r>
+      <w:r>
+        <w:rPr>
+          <w:rFonts w:eastAsia="Calibri" w:cs="Times New Roman"/>
+        </w:rPr>
+        <w:t>, el patrimonio musical</w:t>
+      </w:r>
+      <w:r>
+        <w:rPr>
+          <w:rFonts w:eastAsia="Calibri" w:cs="Times New Roman"/>
+        </w:rPr>
+        <w:t xml:space="preserve"> podría perdurar con mayor facilidad y el gremio de la música crecer nutriéndose de herramientas como esta</w:t>
+      </w:r>
+      <w:r>
+        <w:rPr>
+          <w:rFonts w:eastAsia="Calibri" w:cs="Times New Roman"/>
+        </w:rPr>
+        <w:t>.</w:t>
+      </w:r>
+      <w:r>
+        <w:rPr>
+          <w:rFonts w:eastAsia="Calibri" w:cs="Times New Roman"/>
+        </w:rPr>
+        <w:t xml:space="preserve"> </w:t>
+      </w:r>
+    </w:p>
+    <w:p>
+      <w:pPr>
+        <w:spacing w:line="278" w:lineRule="auto"/>
+        <w:ind w:firstLine="0"/>
+        <w:jc w:val="left"/>
+        <w:rPr>
+          <w:rFonts w:eastAsia="Calibri" w:cs="Times New Roman"/>
+        </w:rPr>
+      </w:pPr>
     </w:p>
     <w:p>
       <w:pPr>
@@ -951,7 +1395,6 @@
           <w:sz w:val="48"/>
           <w:szCs w:val="32"/>
         </w:rPr>
-        <w:lastRenderedPageBreak/>
         <w:t xml:space="preserve"> Objetivos de Desarrollo Sostenible</w:t>
       </w:r>
     </w:p>
@@ -1160,6 +1603,7 @@
         <w:rPr>
           <w:rFonts w:eastAsia="Calibri" w:cs="Times New Roman"/>
         </w:rPr>
+        <w:lastRenderedPageBreak/>
         <w:t xml:space="preserve">El proyecto contribuye al Objetivo de Desarrollo Sostenible 12, ‘Producción y consumo responsables’, mediante el uso de la herramienta los usuarios reducirán el consumo de papel, al optar por un formato digital. Esta práctica fomenta prácticas más sostenibles </w:t>
       </w:r>
       <w:r>
@@ -2078,6 +2522,7 @@
   <w:style w:type="character" w:default="1" w:styleId="DefaultParagraphFont">
     <w:name w:val="Default Paragraph Font"/>
     <w:uiPriority w:val="1"/>
+    <w:semiHidden/>
     <w:unhideWhenUsed/>
   </w:style>
   <w:style w:type="table" w:default="1" w:styleId="TableNormal">

</xml_diff>